<commit_message>
Bit change in proposal by raima
</commit_message>
<xml_diff>
--- a/ProjectProposal.docx
+++ b/ProjectProposal.docx
@@ -29,7 +29,6 @@
       <w:r>
         <w:rPr>
           <w:noProof/>
-          <w:lang w:val="bg-BG" w:eastAsia="bg-BG"/>
         </w:rPr>
         <w:drawing>
           <wp:anchor distT="0" distB="0" distL="114300" distR="114300" simplePos="0" relativeHeight="251659264" behindDoc="0" locked="0" layoutInCell="1" allowOverlap="1" wp14:anchorId="62D74547" wp14:editId="7789AE06">
@@ -1403,114 +1402,6 @@
           </w:p>
         </w:tc>
       </w:tr>
-      <w:tr>
-        <w:tc>
-          <w:tcPr>
-            <w:tcW w:w="2286" w:type="dxa"/>
-          </w:tcPr>
-          <w:p>
-            <w:pPr>
-              <w:rPr>
-                <w:rFonts w:ascii="Arial" w:hAnsi="Arial" w:cs="Arial"/>
-                <w:b/>
-                <w:lang w:eastAsia="en-PH"/>
-              </w:rPr>
-            </w:pPr>
-            <w:r>
-              <w:rPr>
-                <w:rFonts w:ascii="Arial" w:hAnsi="Arial" w:cs="Arial"/>
-                <w:b/>
-                <w:lang w:eastAsia="en-PH"/>
-              </w:rPr>
-              <w:t>Project Value</w:t>
-            </w:r>
-          </w:p>
-        </w:tc>
-        <w:tc>
-          <w:tcPr>
-            <w:tcW w:w="2126" w:type="dxa"/>
-          </w:tcPr>
-          <w:p>
-            <w:pPr>
-              <w:rPr>
-                <w:rFonts w:ascii="Arial" w:hAnsi="Arial" w:cs="Arial"/>
-                <w:b/>
-                <w:lang w:eastAsia="en-PH"/>
-              </w:rPr>
-            </w:pPr>
-            <w:r>
-              <w:rPr>
-                <w:rFonts w:ascii="Arial" w:hAnsi="Arial" w:cs="Arial"/>
-                <w:b/>
-                <w:lang w:eastAsia="en-PH"/>
-              </w:rPr>
-              <w:t>Description</w:t>
-            </w:r>
-          </w:p>
-        </w:tc>
-        <w:tc>
-          <w:tcPr>
-            <w:tcW w:w="1843" w:type="dxa"/>
-          </w:tcPr>
-          <w:p>
-            <w:pPr>
-              <w:rPr>
-                <w:rFonts w:ascii="Arial" w:hAnsi="Arial" w:cs="Arial"/>
-                <w:lang w:eastAsia="en-PH"/>
-              </w:rPr>
-            </w:pPr>
-          </w:p>
-        </w:tc>
-      </w:tr>
-      <w:tr>
-        <w:tc>
-          <w:tcPr>
-            <w:tcW w:w="2286" w:type="dxa"/>
-          </w:tcPr>
-          <w:p>
-            <w:pPr>
-              <w:rPr>
-                <w:rFonts w:ascii="Arial" w:hAnsi="Arial" w:cs="Arial"/>
-                <w:lang w:eastAsia="en-PH"/>
-              </w:rPr>
-            </w:pPr>
-            <w:r>
-              <w:rPr>
-                <w:rFonts w:ascii="Arial" w:hAnsi="Arial" w:cs="Arial"/>
-                <w:lang w:eastAsia="en-PH"/>
-              </w:rPr>
-              <w:t>To be later discussed</w:t>
-            </w:r>
-          </w:p>
-        </w:tc>
-        <w:tc>
-          <w:tcPr>
-            <w:tcW w:w="2126" w:type="dxa"/>
-          </w:tcPr>
-          <w:p>
-            <w:pPr>
-              <w:rPr>
-                <w:rFonts w:ascii="Arial" w:hAnsi="Arial" w:cs="Arial"/>
-                <w:b/>
-                <w:lang w:eastAsia="en-PH"/>
-              </w:rPr>
-            </w:pPr>
-          </w:p>
-        </w:tc>
-        <w:tc>
-          <w:tcPr>
-            <w:tcW w:w="1843" w:type="dxa"/>
-          </w:tcPr>
-          <w:p>
-            <w:pPr>
-              <w:rPr>
-                <w:rFonts w:ascii="Arial" w:hAnsi="Arial" w:cs="Arial"/>
-                <w:lang w:eastAsia="en-PH"/>
-              </w:rPr>
-            </w:pPr>
-          </w:p>
-        </w:tc>
-      </w:tr>
     </w:tbl>
     <w:p>
       <w:pPr>
@@ -1520,6 +1411,8 @@
           <w:rFonts w:ascii="Arial" w:hAnsi="Arial" w:cs="Arial"/>
         </w:rPr>
       </w:pPr>
+      <w:bookmarkStart w:id="0" w:name="_GoBack"/>
+      <w:bookmarkEnd w:id="0"/>
     </w:p>
     <w:p>
       <w:pPr>
@@ -1587,8 +1480,6 @@
           <w:rFonts w:ascii="Arial" w:hAnsi="Arial" w:cs="Arial"/>
         </w:rPr>
       </w:pPr>
-      <w:bookmarkStart w:id="0" w:name="_GoBack"/>
-      <w:bookmarkEnd w:id="0"/>
       <w:r>
         <w:rPr>
           <w:rFonts w:ascii="Arial" w:hAnsi="Arial" w:cs="Arial"/>
@@ -5121,7 +5012,7 @@
       </w:pPr>
     </w:pPrDefault>
   </w:docDefaults>
-  <w:latentStyles w:defLockedState="0" w:defUIPriority="99" w:defSemiHidden="0" w:defUnhideWhenUsed="0" w:defQFormat="0" w:count="373">
+  <w:latentStyles w:defLockedState="0" w:defUIPriority="99" w:defSemiHidden="0" w:defUnhideWhenUsed="0" w:defQFormat="0" w:count="372">
     <w:lsdException w:name="Normal" w:locked="1" w:uiPriority="0" w:qFormat="1"/>
     <w:lsdException w:name="heading 1" w:locked="1" w:uiPriority="0" w:qFormat="1"/>
     <w:lsdException w:name="heading 2" w:locked="1" w:semiHidden="1" w:uiPriority="0" w:unhideWhenUsed="1" w:qFormat="1"/>
@@ -5494,7 +5385,6 @@
     <w:lsdException w:name="List Table 6 Colorful Accent 6" w:uiPriority="51"/>
     <w:lsdException w:name="List Table 7 Colorful Accent 6" w:uiPriority="52"/>
     <w:lsdException w:name="Mention" w:semiHidden="1" w:unhideWhenUsed="1"/>
-    <w:lsdException w:name="Smart Hyperlink" w:semiHidden="1" w:unhideWhenUsed="1"/>
   </w:latentStyles>
   <w:style w:type="paragraph" w:default="1" w:styleId="Normal">
     <w:name w:val="Normal"/>

</xml_diff>

<commit_message>
Updated Project Proposal and fixed typos
Added a folder for the minutes.
</commit_message>
<xml_diff>
--- a/ProjectProposal.docx
+++ b/ProjectProposal.docx
@@ -9,6 +9,8 @@
           <w:rFonts w:ascii="Arial" w:hAnsi="Arial" w:cs="Arial"/>
           <w:b/>
           <w:bCs/>
+          <w:sz w:val="44"/>
+          <w:szCs w:val="44"/>
         </w:rPr>
       </w:pPr>
       <w:r>
@@ -16,12 +18,36 @@
           <w:rFonts w:ascii="Arial" w:hAnsi="Arial" w:cs="Arial"/>
           <w:b/>
           <w:bCs/>
+          <w:sz w:val="44"/>
+          <w:szCs w:val="44"/>
         </w:rPr>
         <w:t xml:space="preserve">PROJECT PROPOSAL </w:t>
       </w:r>
     </w:p>
     <w:p>
       <w:pPr>
+        <w:jc w:val="center"/>
+        <w:rPr>
+          <w:rFonts w:ascii="Arial" w:hAnsi="Arial" w:cs="Arial"/>
+          <w:b/>
+          <w:bCs/>
+          <w:sz w:val="40"/>
+          <w:szCs w:val="40"/>
+        </w:rPr>
+      </w:pPr>
+      <w:r>
+        <w:rPr>
+          <w:rFonts w:ascii="Arial" w:hAnsi="Arial" w:cs="Arial"/>
+          <w:b/>
+          <w:bCs/>
+          <w:sz w:val="40"/>
+          <w:szCs w:val="40"/>
+        </w:rPr>
+        <w:t>Rural Cultivation and Atmospheric Emulation Application</w:t>
+      </w:r>
+    </w:p>
+    <w:p>
+      <w:pPr>
         <w:rPr>
           <w:rFonts w:ascii="Arial" w:hAnsi="Arial" w:cs="Arial"/>
         </w:rPr>
@@ -29,12 +55,13 @@
       <w:r>
         <w:rPr>
           <w:noProof/>
+          <w:lang w:val="bg-BG" w:eastAsia="bg-BG"/>
         </w:rPr>
         <w:drawing>
           <wp:anchor distT="0" distB="0" distL="114300" distR="114300" simplePos="0" relativeHeight="251659264" behindDoc="0" locked="0" layoutInCell="1" allowOverlap="1" wp14:anchorId="62D74547" wp14:editId="7789AE06">
             <wp:simplePos x="0" y="0"/>
             <wp:positionH relativeFrom="column">
-              <wp:posOffset>5695950</wp:posOffset>
+              <wp:posOffset>5686425</wp:posOffset>
             </wp:positionH>
             <wp:positionV relativeFrom="paragraph">
               <wp:posOffset>93345</wp:posOffset>
@@ -122,6 +149,8 @@
       <w:pPr>
         <w:rPr>
           <w:rFonts w:ascii="Arial" w:hAnsi="Arial" w:cs="Arial"/>
+          <w:sz w:val="40"/>
+          <w:szCs w:val="40"/>
         </w:rPr>
       </w:pPr>
     </w:p>
@@ -318,14 +347,28 @@
       <w:r>
         <w:rPr>
           <w:rFonts w:ascii="Arial" w:hAnsi="Arial" w:cs="Arial"/>
-        </w:rPr>
-        <w:t>Da</w:t>
-      </w:r>
-      <w:r>
-        <w:rPr>
-          <w:rFonts w:ascii="Arial" w:hAnsi="Arial" w:cs="Arial"/>
-        </w:rPr>
-        <w:t>te of Implementation</w:t>
+          <w:lang w:val="bg-BG"/>
+        </w:rPr>
+        <w:t>Project Start Date:                             01/09/2016</w:t>
+      </w:r>
+    </w:p>
+    <w:p>
+      <w:pPr>
+        <w:pStyle w:val="ListParagraph"/>
+        <w:numPr>
+          <w:ilvl w:val="1"/>
+          <w:numId w:val="1"/>
+        </w:numPr>
+        <w:rPr>
+          <w:rFonts w:ascii="Arial" w:hAnsi="Arial" w:cs="Arial"/>
+        </w:rPr>
+      </w:pPr>
+      <w:r>
+        <w:rPr>
+          <w:rFonts w:ascii="Arial" w:hAnsi="Arial" w:cs="Arial"/>
+          <w:lang w:val="bg-BG"/>
+        </w:rPr>
+        <w:t>Project Implementation Date</w:t>
       </w:r>
       <w:r>
         <w:rPr>
@@ -336,6 +379,13 @@
       <w:r>
         <w:rPr>
           <w:rFonts w:ascii="Arial" w:hAnsi="Arial" w:cs="Arial"/>
+          <w:lang w:val="bg-BG"/>
+        </w:rPr>
+        <w:t xml:space="preserve">            15/01/2017</w:t>
+      </w:r>
+      <w:r>
+        <w:rPr>
+          <w:rFonts w:ascii="Arial" w:hAnsi="Arial" w:cs="Arial"/>
         </w:rPr>
         <w:tab/>
       </w:r>
@@ -346,11 +396,38 @@
         </w:rPr>
         <w:t xml:space="preserve">            </w:t>
       </w:r>
-      <w:r>
-        <w:rPr>
-          <w:rFonts w:ascii="Arial" w:hAnsi="Arial" w:cs="Arial"/>
-        </w:rPr>
-        <w:t>08/31</w:t>
+    </w:p>
+    <w:p>
+      <w:pPr>
+        <w:pStyle w:val="ListParagraph"/>
+        <w:numPr>
+          <w:ilvl w:val="1"/>
+          <w:numId w:val="1"/>
+        </w:numPr>
+        <w:rPr>
+          <w:rFonts w:ascii="Arial" w:hAnsi="Arial" w:cs="Arial"/>
+        </w:rPr>
+      </w:pPr>
+      <w:r>
+        <w:rPr>
+          <w:rFonts w:ascii="Arial" w:hAnsi="Arial" w:cs="Arial"/>
+          <w:lang w:val="bg-BG"/>
+        </w:rPr>
+        <w:t>Project Presentation</w:t>
+      </w:r>
+      <w:r>
+        <w:rPr>
+          <w:rFonts w:ascii="Arial" w:hAnsi="Arial" w:cs="Arial"/>
+          <w:lang w:val="bg-BG"/>
+        </w:rPr>
+        <w:t xml:space="preserve"> Date:                 </w:t>
+      </w:r>
+      <w:r>
+        <w:rPr>
+          <w:rFonts w:ascii="Arial" w:hAnsi="Arial" w:cs="Arial"/>
+          <w:lang w:val="bg-BG"/>
+        </w:rPr>
+        <w:t>24/01/2017</w:t>
       </w:r>
     </w:p>
     <w:p>
@@ -417,7 +494,32 @@
         <w:rPr>
           <w:rFonts w:ascii="Arial" w:hAnsi="Arial" w:cs="Arial"/>
         </w:rPr>
-        <w:t>The creation of an Agricultural Simulation; the application will mock a cultivation area where the user can select which crops they would like to grow in a designated region. The Application will then aid the user by simulating the most likely produce and cost outcomes based on an array of external and internal factors.</w:t>
+        <w:t xml:space="preserve">The creation of an Agricultural </w:t>
+      </w:r>
+      <w:r>
+        <w:rPr>
+          <w:rFonts w:ascii="Arial" w:hAnsi="Arial" w:cs="Arial"/>
+        </w:rPr>
+        <w:t>Simulation; T</w:t>
+      </w:r>
+      <w:r>
+        <w:rPr>
+          <w:rFonts w:ascii="Arial" w:hAnsi="Arial" w:cs="Arial"/>
+        </w:rPr>
+        <w:t xml:space="preserve">he application will </w:t>
+      </w:r>
+      <w:r>
+        <w:rPr>
+          <w:rFonts w:ascii="Arial" w:hAnsi="Arial" w:cs="Arial"/>
+          <w:lang w:val="bg-BG"/>
+        </w:rPr>
+        <w:t>replicate</w:t>
+      </w:r>
+      <w:r>
+        <w:rPr>
+          <w:rFonts w:ascii="Arial" w:hAnsi="Arial" w:cs="Arial"/>
+        </w:rPr>
+        <w:t xml:space="preserve"> a cultivation area where the user can select which crops they would like to grow in a designated region. The Application will then aid the user by simulating the most likely produce and cost outcomes based on an array of external and internal factors.</w:t>
       </w:r>
     </w:p>
     <w:p>
@@ -517,8 +619,33 @@
           <w:rFonts w:ascii="Arial" w:hAnsi="Arial" w:cs="Arial"/>
           <w:bCs/>
         </w:rPr>
-        <w:t>small software development team composed of just six developers based out of Eindhoven that crushes the competition.</w:t>
-      </w:r>
+        <w:t xml:space="preserve">small software development team composed of just six developers based </w:t>
+      </w:r>
+      <w:r>
+        <w:rPr>
+          <w:rFonts w:ascii="Arial" w:hAnsi="Arial" w:cs="Arial"/>
+          <w:bCs/>
+          <w:lang w:val="bg-BG"/>
+        </w:rPr>
+        <w:t>in</w:t>
+      </w:r>
+      <w:r>
+        <w:rPr>
+          <w:rFonts w:ascii="Arial" w:hAnsi="Arial" w:cs="Arial"/>
+          <w:bCs/>
+        </w:rPr>
+        <w:t xml:space="preserve"> Eindhoven that crushes the competition.</w:t>
+      </w:r>
+    </w:p>
+    <w:p>
+      <w:pPr>
+        <w:pStyle w:val="ListParagraph"/>
+        <w:ind w:left="1080"/>
+        <w:rPr>
+          <w:rFonts w:ascii="Arial" w:hAnsi="Arial" w:cs="Arial"/>
+          <w:bCs/>
+        </w:rPr>
+      </w:pPr>
     </w:p>
     <w:p>
       <w:pPr>
@@ -555,8 +682,33 @@
           <w:rFonts w:ascii="Arial" w:hAnsi="Arial" w:cs="Arial"/>
           <w:bCs/>
         </w:rPr>
-        <w:t>We wish to develop an agricultural simulation application that SIM Software will eventually buy.</w:t>
-      </w:r>
+        <w:t xml:space="preserve">We wish to develop an agricultural simulation application that SIM Software will </w:t>
+      </w:r>
+      <w:r>
+        <w:rPr>
+          <w:rFonts w:ascii="Arial" w:hAnsi="Arial" w:cs="Arial"/>
+          <w:bCs/>
+          <w:lang w:val="bg-BG"/>
+        </w:rPr>
+        <w:t xml:space="preserve">take interest in and </w:t>
+      </w:r>
+      <w:r>
+        <w:rPr>
+          <w:rFonts w:ascii="Arial" w:hAnsi="Arial" w:cs="Arial"/>
+          <w:bCs/>
+        </w:rPr>
+        <w:t>eventually buy.</w:t>
+      </w:r>
+    </w:p>
+    <w:p>
+      <w:pPr>
+        <w:pStyle w:val="ListParagraph"/>
+        <w:ind w:left="1080"/>
+        <w:rPr>
+          <w:rFonts w:ascii="Arial" w:hAnsi="Arial" w:cs="Arial"/>
+          <w:bCs/>
+        </w:rPr>
+      </w:pPr>
     </w:p>
     <w:p>
       <w:pPr>
@@ -575,8 +727,9 @@
           <w:rFonts w:ascii="Arial" w:hAnsi="Arial" w:cs="Arial"/>
           <w:b/>
           <w:bCs/>
-        </w:rPr>
-        <w:t>What?</w:t>
+          <w:lang w:val="bg-BG"/>
+        </w:rPr>
+        <w:t>Features:</w:t>
       </w:r>
     </w:p>
     <w:p>
@@ -596,7 +749,14 @@
           <w:rFonts w:ascii="Arial" w:hAnsi="Arial" w:cs="Arial"/>
           <w:bCs/>
         </w:rPr>
-        <w:t xml:space="preserve">The application will feature an adjustable land surface size. </w:t>
+        <w:t>The application will feature a</w:t>
+      </w:r>
+      <w:r>
+        <w:rPr>
+          <w:rFonts w:ascii="Arial" w:hAnsi="Arial" w:cs="Arial"/>
+          <w:bCs/>
+        </w:rPr>
+        <w:t>n adjustable land surface size</w:t>
       </w:r>
     </w:p>
     <w:p>
@@ -696,7 +856,29 @@
           <w:rFonts w:ascii="Arial" w:hAnsi="Arial" w:cs="Arial"/>
           <w:bCs/>
         </w:rPr>
-        <w:t>The ability to select crops and the land area the user wishes to cultivate</w:t>
+        <w:t>The ability to select crops</w:t>
+      </w:r>
+      <w:r>
+        <w:rPr>
+          <w:rFonts w:ascii="Arial" w:hAnsi="Arial" w:cs="Arial"/>
+          <w:bCs/>
+          <w:lang w:val="bg-BG"/>
+        </w:rPr>
+        <w:t xml:space="preserve"> and fertilizers</w:t>
+      </w:r>
+      <w:r>
+        <w:rPr>
+          <w:rFonts w:ascii="Arial" w:hAnsi="Arial" w:cs="Arial"/>
+          <w:bCs/>
+        </w:rPr>
+        <w:t>, as well as</w:t>
+      </w:r>
+      <w:r>
+        <w:rPr>
+          <w:rFonts w:ascii="Arial" w:hAnsi="Arial" w:cs="Arial"/>
+          <w:bCs/>
+        </w:rPr>
+        <w:t xml:space="preserve"> the land area the user wishes to cultivate</w:t>
       </w:r>
     </w:p>
     <w:p>
@@ -736,24 +918,41 @@
           <w:rFonts w:ascii="Arial" w:hAnsi="Arial" w:cs="Arial"/>
           <w:bCs/>
         </w:rPr>
-        <w:t>Calculate an estimation of costs.</w:t>
+        <w:t>C</w:t>
+      </w:r>
+      <w:r>
+        <w:rPr>
+          <w:rFonts w:ascii="Arial" w:hAnsi="Arial" w:cs="Arial"/>
+          <w:bCs/>
+        </w:rPr>
+        <w:t>alculate an estimation of costs</w:t>
       </w:r>
     </w:p>
     <w:p>
       <w:pPr>
         <w:pStyle w:val="ListParagraph"/>
-        <w:ind w:left="0"/>
-        <w:rPr>
-          <w:rFonts w:ascii="Arial" w:hAnsi="Arial" w:cs="Arial"/>
-          <w:b/>
-          <w:bCs/>
-        </w:rPr>
-      </w:pPr>
+        <w:numPr>
+          <w:ilvl w:val="0"/>
+          <w:numId w:val="27"/>
+        </w:numPr>
+        <w:rPr>
+          <w:rFonts w:ascii="Arial" w:hAnsi="Arial" w:cs="Arial"/>
+          <w:bCs/>
+        </w:rPr>
+      </w:pPr>
+      <w:r>
+        <w:rPr>
+          <w:rFonts w:ascii="Arial" w:hAnsi="Arial" w:cs="Arial"/>
+          <w:bCs/>
+          <w:lang w:val="bg-BG"/>
+        </w:rPr>
+        <w:t>Detailed but simple application interface for easier usability</w:t>
+      </w:r>
     </w:p>
     <w:p>
       <w:pPr>
         <w:pStyle w:val="ListParagraph"/>
-        <w:ind w:left="1440"/>
+        <w:ind w:left="0"/>
         <w:rPr>
           <w:rFonts w:ascii="Arial" w:hAnsi="Arial" w:cs="Arial"/>
           <w:b/>
@@ -764,7 +963,6 @@
     <w:p>
       <w:pPr>
         <w:pStyle w:val="ListParagraph"/>
-        <w:ind w:left="1440"/>
         <w:rPr>
           <w:rFonts w:ascii="Arial" w:hAnsi="Arial" w:cs="Arial"/>
           <w:b/>
@@ -781,6 +979,8 @@
           <w:bCs/>
         </w:rPr>
       </w:pPr>
+      <w:bookmarkStart w:id="0" w:name="_GoBack"/>
+      <w:bookmarkEnd w:id="0"/>
     </w:p>
     <w:p>
       <w:pPr>
@@ -830,9 +1030,85 @@
       <w:r>
         <w:rPr>
           <w:rFonts w:ascii="Arial" w:hAnsi="Arial" w:cs="Arial"/>
-          <w:bCs/>
-        </w:rPr>
-        <w:t xml:space="preserve">The Database: will hold weather patterns per month based on previous weather patterns. It will hold similar crop properties such as required growth time, amount of water needed. </w:t>
+          <w:b/>
+          <w:bCs/>
+        </w:rPr>
+        <w:t>The Database:</w:t>
+      </w:r>
+      <w:r>
+        <w:rPr>
+          <w:rFonts w:ascii="Arial" w:hAnsi="Arial" w:cs="Arial"/>
+          <w:bCs/>
+        </w:rPr>
+        <w:t xml:space="preserve"> </w:t>
+      </w:r>
+    </w:p>
+    <w:p>
+      <w:pPr>
+        <w:pStyle w:val="ListParagraph"/>
+        <w:numPr>
+          <w:ilvl w:val="1"/>
+          <w:numId w:val="25"/>
+        </w:numPr>
+        <w:rPr>
+          <w:rFonts w:ascii="Arial" w:hAnsi="Arial" w:cs="Arial"/>
+          <w:bCs/>
+        </w:rPr>
+      </w:pPr>
+      <w:r>
+        <w:rPr>
+          <w:rFonts w:ascii="Arial" w:hAnsi="Arial" w:cs="Arial"/>
+          <w:bCs/>
+        </w:rPr>
+        <w:t>W</w:t>
+      </w:r>
+      <w:r>
+        <w:rPr>
+          <w:rFonts w:ascii="Arial" w:hAnsi="Arial" w:cs="Arial"/>
+          <w:bCs/>
+        </w:rPr>
+        <w:t xml:space="preserve">ill hold weather patterns per month based on previous weather patterns. </w:t>
+      </w:r>
+    </w:p>
+    <w:p>
+      <w:pPr>
+        <w:pStyle w:val="ListParagraph"/>
+        <w:numPr>
+          <w:ilvl w:val="1"/>
+          <w:numId w:val="25"/>
+        </w:numPr>
+        <w:rPr>
+          <w:rFonts w:ascii="Arial" w:hAnsi="Arial" w:cs="Arial"/>
+          <w:bCs/>
+        </w:rPr>
+      </w:pPr>
+      <w:r>
+        <w:rPr>
+          <w:rFonts w:ascii="Arial" w:hAnsi="Arial" w:cs="Arial"/>
+          <w:bCs/>
+        </w:rPr>
+        <w:t>W</w:t>
+      </w:r>
+      <w:r>
+        <w:rPr>
+          <w:rFonts w:ascii="Arial" w:hAnsi="Arial" w:cs="Arial"/>
+          <w:bCs/>
+        </w:rPr>
+        <w:t>ill hold similar crop properti</w:t>
+      </w:r>
+      <w:r>
+        <w:rPr>
+          <w:rFonts w:ascii="Arial" w:hAnsi="Arial" w:cs="Arial"/>
+          <w:bCs/>
+        </w:rPr>
+        <w:t>es such as required growth time and</w:t>
+      </w:r>
+      <w:r>
+        <w:rPr>
+          <w:rFonts w:ascii="Arial" w:hAnsi="Arial" w:cs="Arial"/>
+          <w:bCs/>
+        </w:rPr>
+        <w:t xml:space="preserve"> amount of water needed</w:t>
       </w:r>
     </w:p>
     <w:p>
@@ -850,9 +1126,87 @@
       <w:r>
         <w:rPr>
           <w:rFonts w:ascii="Arial" w:hAnsi="Arial" w:cs="Arial"/>
-          <w:bCs/>
-        </w:rPr>
-        <w:t xml:space="preserve">The Application: Will use the data from the database, and calculate user input along with region and crops used to produce a produce and cost estimation. </w:t>
+          <w:b/>
+          <w:bCs/>
+        </w:rPr>
+        <w:t>The Application:</w:t>
+      </w:r>
+      <w:r>
+        <w:rPr>
+          <w:rFonts w:ascii="Arial" w:hAnsi="Arial" w:cs="Arial"/>
+          <w:bCs/>
+        </w:rPr>
+        <w:t xml:space="preserve"> </w:t>
+      </w:r>
+    </w:p>
+    <w:p>
+      <w:pPr>
+        <w:pStyle w:val="ListParagraph"/>
+        <w:numPr>
+          <w:ilvl w:val="1"/>
+          <w:numId w:val="25"/>
+        </w:numPr>
+        <w:rPr>
+          <w:rFonts w:ascii="Arial" w:hAnsi="Arial" w:cs="Arial"/>
+          <w:bCs/>
+        </w:rPr>
+      </w:pPr>
+      <w:r>
+        <w:rPr>
+          <w:rFonts w:ascii="Arial" w:hAnsi="Arial" w:cs="Arial"/>
+          <w:bCs/>
+        </w:rPr>
+        <w:t xml:space="preserve">Will use the data from the database </w:t>
+      </w:r>
+    </w:p>
+    <w:p>
+      <w:pPr>
+        <w:pStyle w:val="ListParagraph"/>
+        <w:numPr>
+          <w:ilvl w:val="1"/>
+          <w:numId w:val="25"/>
+        </w:numPr>
+        <w:rPr>
+          <w:rFonts w:ascii="Arial" w:hAnsi="Arial" w:cs="Arial"/>
+          <w:bCs/>
+        </w:rPr>
+      </w:pPr>
+      <w:r>
+        <w:rPr>
+          <w:rFonts w:ascii="Arial" w:hAnsi="Arial" w:cs="Arial"/>
+          <w:bCs/>
+          <w:lang w:val="bg-BG"/>
+        </w:rPr>
+        <w:t xml:space="preserve">Will </w:t>
+      </w:r>
+      <w:r>
+        <w:rPr>
+          <w:rFonts w:ascii="Arial" w:hAnsi="Arial" w:cs="Arial"/>
+          <w:bCs/>
+        </w:rPr>
+        <w:t xml:space="preserve">calculate user input along with region and crops used to produce a </w:t>
+      </w:r>
+      <w:r>
+        <w:rPr>
+          <w:rFonts w:ascii="Arial" w:hAnsi="Arial" w:cs="Arial"/>
+          <w:bCs/>
+          <w:lang w:val="bg-BG"/>
+        </w:rPr>
+        <w:t>yield</w:t>
+      </w:r>
+      <w:r>
+        <w:rPr>
+          <w:rFonts w:ascii="Arial" w:hAnsi="Arial" w:cs="Arial"/>
+          <w:bCs/>
+        </w:rPr>
+        <w:t xml:space="preserve"> and cost estimation</w:t>
+      </w:r>
+      <w:r>
+        <w:rPr>
+          <w:rFonts w:ascii="Arial" w:hAnsi="Arial" w:cs="Arial"/>
+          <w:bCs/>
+        </w:rPr>
+        <w:t xml:space="preserve"> </w:t>
       </w:r>
     </w:p>
     <w:p>
@@ -870,9 +1224,71 @@
       <w:r>
         <w:rPr>
           <w:rFonts w:ascii="Arial" w:hAnsi="Arial" w:cs="Arial"/>
-          <w:bCs/>
-        </w:rPr>
-        <w:t xml:space="preserve">The Design: A project Plan has been created which Tank &amp; Co.™ will follow according to the phases entailed. </w:t>
+          <w:b/>
+          <w:bCs/>
+        </w:rPr>
+        <w:t>The Design:</w:t>
+      </w:r>
+      <w:r>
+        <w:rPr>
+          <w:rFonts w:ascii="Arial" w:hAnsi="Arial" w:cs="Arial"/>
+          <w:bCs/>
+        </w:rPr>
+        <w:t xml:space="preserve"> </w:t>
+      </w:r>
+    </w:p>
+    <w:p>
+      <w:pPr>
+        <w:pStyle w:val="ListParagraph"/>
+        <w:numPr>
+          <w:ilvl w:val="1"/>
+          <w:numId w:val="25"/>
+        </w:numPr>
+        <w:rPr>
+          <w:rFonts w:ascii="Arial" w:hAnsi="Arial" w:cs="Arial"/>
+          <w:bCs/>
+        </w:rPr>
+      </w:pPr>
+      <w:r>
+        <w:rPr>
+          <w:rFonts w:ascii="Arial" w:hAnsi="Arial" w:cs="Arial"/>
+          <w:bCs/>
+        </w:rPr>
+        <w:t>A P</w:t>
+      </w:r>
+      <w:r>
+        <w:rPr>
+          <w:rFonts w:ascii="Arial" w:hAnsi="Arial" w:cs="Arial"/>
+          <w:bCs/>
+        </w:rPr>
+        <w:t>roject Plan has been created which Tank &amp; Co.™ will follow ac</w:t>
+      </w:r>
+      <w:r>
+        <w:rPr>
+          <w:rFonts w:ascii="Arial" w:hAnsi="Arial" w:cs="Arial"/>
+          <w:bCs/>
+        </w:rPr>
+        <w:t>cording to the phases entailed</w:t>
+      </w:r>
+    </w:p>
+    <w:p>
+      <w:pPr>
+        <w:pStyle w:val="ListParagraph"/>
+        <w:numPr>
+          <w:ilvl w:val="1"/>
+          <w:numId w:val="25"/>
+        </w:numPr>
+        <w:rPr>
+          <w:rFonts w:ascii="Arial" w:hAnsi="Arial" w:cs="Arial"/>
+          <w:bCs/>
+        </w:rPr>
+      </w:pPr>
+      <w:r>
+        <w:rPr>
+          <w:rFonts w:ascii="Arial" w:hAnsi="Arial" w:cs="Arial"/>
+          <w:bCs/>
+        </w:rPr>
+        <w:t>The User Requirements Specification (URS) for the application shall contain both functional and non-functional requirements.</w:t>
       </w:r>
     </w:p>
     <w:p>
@@ -1157,7 +1573,14 @@
                 <w:rFonts w:ascii="Arial" w:hAnsi="Arial" w:cs="Arial"/>
                 <w:lang w:eastAsia="en-PH"/>
               </w:rPr>
-              <w:t>Tsanko Hadzheiv</w:t>
+              <w:t>Tsanko Hadzhie</w:t>
+            </w:r>
+            <w:r>
+              <w:rPr>
+                <w:rFonts w:ascii="Arial" w:hAnsi="Arial" w:cs="Arial"/>
+                <w:lang w:eastAsia="en-PH"/>
+              </w:rPr>
+              <w:t>v</w:t>
             </w:r>
           </w:p>
         </w:tc>
@@ -1411,8 +1834,6 @@
           <w:rFonts w:ascii="Arial" w:hAnsi="Arial" w:cs="Arial"/>
         </w:rPr>
       </w:pPr>
-      <w:bookmarkStart w:id="0" w:name="_GoBack"/>
-      <w:bookmarkEnd w:id="0"/>
     </w:p>
     <w:p>
       <w:pPr>
@@ -1475,7 +1896,10 @@
     <w:p>
       <w:pPr>
         <w:pStyle w:val="ListParagraph"/>
-        <w:ind w:left="1080"/>
+        <w:numPr>
+          <w:ilvl w:val="0"/>
+          <w:numId w:val="31"/>
+        </w:numPr>
         <w:rPr>
           <w:rFonts w:ascii="Arial" w:hAnsi="Arial" w:cs="Arial"/>
         </w:rPr>
@@ -1489,14 +1913,53 @@
       <w:r>
         <w:rPr>
           <w:rFonts w:ascii="Arial" w:hAnsi="Arial" w:cs="Arial"/>
-        </w:rPr>
-        <w:t>a</w:t>
-      </w:r>
-      <w:r>
-        <w:rPr>
-          <w:rFonts w:ascii="Arial" w:hAnsi="Arial" w:cs="Arial"/>
-        </w:rPr>
-        <w:t xml:space="preserve"> representative from SIM Software, will ensure until the project completion.</w:t>
+          <w:lang w:val="bg-BG"/>
+        </w:rPr>
+        <w:t>client's</w:t>
+      </w:r>
+      <w:r>
+        <w:rPr>
+          <w:rFonts w:ascii="Arial" w:hAnsi="Arial" w:cs="Arial"/>
+        </w:rPr>
+        <w:t xml:space="preserve"> r</w:t>
+      </w:r>
+      <w:r>
+        <w:rPr>
+          <w:rFonts w:ascii="Arial" w:hAnsi="Arial" w:cs="Arial"/>
+        </w:rPr>
+        <w:t>epresentative from SIM Software</w:t>
+      </w:r>
+      <w:r>
+        <w:rPr>
+          <w:rFonts w:ascii="Arial" w:hAnsi="Arial" w:cs="Arial"/>
+        </w:rPr>
+        <w:t xml:space="preserve"> will ensure</w:t>
+      </w:r>
+      <w:r>
+        <w:rPr>
+          <w:rFonts w:ascii="Arial" w:hAnsi="Arial" w:cs="Arial"/>
+          <w:lang w:val="bg-BG"/>
+        </w:rPr>
+        <w:t xml:space="preserve"> that the progress of the project is monitored</w:t>
+      </w:r>
+      <w:r>
+        <w:rPr>
+          <w:rFonts w:ascii="Arial" w:hAnsi="Arial" w:cs="Arial"/>
+        </w:rPr>
+        <w:t xml:space="preserve"> until </w:t>
+      </w:r>
+      <w:r>
+        <w:rPr>
+          <w:rFonts w:ascii="Arial" w:hAnsi="Arial" w:cs="Arial"/>
+          <w:lang w:val="bg-BG"/>
+        </w:rPr>
+        <w:t>its</w:t>
+      </w:r>
+      <w:r>
+        <w:rPr>
+          <w:rFonts w:ascii="Arial" w:hAnsi="Arial" w:cs="Arial"/>
+        </w:rPr>
+        <w:t xml:space="preserve"> completion.</w:t>
       </w:r>
     </w:p>
     <w:p>
@@ -2153,6 +2616,92 @@
     </w:lvl>
   </w:abstractNum>
   <w:abstractNum w:abstractNumId="5" w15:restartNumberingAfterBreak="0">
+    <w:nsid w:val="19C00BB0"/>
+    <w:multiLevelType w:val="hybridMultilevel"/>
+    <w:tmpl w:val="3586A96E"/>
+    <w:lvl w:ilvl="0" w:tplc="0402000F">
+      <w:start w:val="1"/>
+      <w:numFmt w:val="decimal"/>
+      <w:lvlText w:val="%1."/>
+      <w:lvlJc w:val="left"/>
+      <w:pPr>
+        <w:ind w:left="1080" w:hanging="360"/>
+      </w:pPr>
+    </w:lvl>
+    <w:lvl w:ilvl="1" w:tplc="04020019" w:tentative="1">
+      <w:start w:val="1"/>
+      <w:numFmt w:val="lowerLetter"/>
+      <w:lvlText w:val="%2."/>
+      <w:lvlJc w:val="left"/>
+      <w:pPr>
+        <w:ind w:left="1800" w:hanging="360"/>
+      </w:pPr>
+    </w:lvl>
+    <w:lvl w:ilvl="2" w:tplc="0402001B" w:tentative="1">
+      <w:start w:val="1"/>
+      <w:numFmt w:val="lowerRoman"/>
+      <w:lvlText w:val="%3."/>
+      <w:lvlJc w:val="right"/>
+      <w:pPr>
+        <w:ind w:left="2520" w:hanging="180"/>
+      </w:pPr>
+    </w:lvl>
+    <w:lvl w:ilvl="3" w:tplc="0402000F" w:tentative="1">
+      <w:start w:val="1"/>
+      <w:numFmt w:val="decimal"/>
+      <w:lvlText w:val="%4."/>
+      <w:lvlJc w:val="left"/>
+      <w:pPr>
+        <w:ind w:left="3240" w:hanging="360"/>
+      </w:pPr>
+    </w:lvl>
+    <w:lvl w:ilvl="4" w:tplc="04020019" w:tentative="1">
+      <w:start w:val="1"/>
+      <w:numFmt w:val="lowerLetter"/>
+      <w:lvlText w:val="%5."/>
+      <w:lvlJc w:val="left"/>
+      <w:pPr>
+        <w:ind w:left="3960" w:hanging="360"/>
+      </w:pPr>
+    </w:lvl>
+    <w:lvl w:ilvl="5" w:tplc="0402001B" w:tentative="1">
+      <w:start w:val="1"/>
+      <w:numFmt w:val="lowerRoman"/>
+      <w:lvlText w:val="%6."/>
+      <w:lvlJc w:val="right"/>
+      <w:pPr>
+        <w:ind w:left="4680" w:hanging="180"/>
+      </w:pPr>
+    </w:lvl>
+    <w:lvl w:ilvl="6" w:tplc="0402000F" w:tentative="1">
+      <w:start w:val="1"/>
+      <w:numFmt w:val="decimal"/>
+      <w:lvlText w:val="%7."/>
+      <w:lvlJc w:val="left"/>
+      <w:pPr>
+        <w:ind w:left="5400" w:hanging="360"/>
+      </w:pPr>
+    </w:lvl>
+    <w:lvl w:ilvl="7" w:tplc="04020019" w:tentative="1">
+      <w:start w:val="1"/>
+      <w:numFmt w:val="lowerLetter"/>
+      <w:lvlText w:val="%8."/>
+      <w:lvlJc w:val="left"/>
+      <w:pPr>
+        <w:ind w:left="6120" w:hanging="360"/>
+      </w:pPr>
+    </w:lvl>
+    <w:lvl w:ilvl="8" w:tplc="0402001B" w:tentative="1">
+      <w:start w:val="1"/>
+      <w:numFmt w:val="lowerRoman"/>
+      <w:lvlText w:val="%9."/>
+      <w:lvlJc w:val="right"/>
+      <w:pPr>
+        <w:ind w:left="6840" w:hanging="180"/>
+      </w:pPr>
+    </w:lvl>
+  </w:abstractNum>
+  <w:abstractNum w:abstractNumId="6" w15:restartNumberingAfterBreak="0">
     <w:nsid w:val="1CFB71D5"/>
     <w:multiLevelType w:val="hybridMultilevel"/>
     <w:tmpl w:val="973EC6A4"/>
@@ -2265,7 +2814,7 @@
       </w:rPr>
     </w:lvl>
   </w:abstractNum>
-  <w:abstractNum w:abstractNumId="6" w15:restartNumberingAfterBreak="0">
+  <w:abstractNum w:abstractNumId="7" w15:restartNumberingAfterBreak="0">
     <w:nsid w:val="22170EBE"/>
     <w:multiLevelType w:val="hybridMultilevel"/>
     <w:tmpl w:val="94E45588"/>
@@ -2378,7 +2927,7 @@
       </w:rPr>
     </w:lvl>
   </w:abstractNum>
-  <w:abstractNum w:abstractNumId="7" w15:restartNumberingAfterBreak="0">
+  <w:abstractNum w:abstractNumId="8" w15:restartNumberingAfterBreak="0">
     <w:nsid w:val="2C545C70"/>
     <w:multiLevelType w:val="hybridMultilevel"/>
     <w:tmpl w:val="216EF998"/>
@@ -2518,7 +3067,7 @@
       </w:rPr>
     </w:lvl>
   </w:abstractNum>
-  <w:abstractNum w:abstractNumId="8" w15:restartNumberingAfterBreak="0">
+  <w:abstractNum w:abstractNumId="9" w15:restartNumberingAfterBreak="0">
     <w:nsid w:val="2D98631A"/>
     <w:multiLevelType w:val="hybridMultilevel"/>
     <w:tmpl w:val="7460F6CE"/>
@@ -2630,7 +3179,7 @@
       </w:rPr>
     </w:lvl>
   </w:abstractNum>
-  <w:abstractNum w:abstractNumId="9" w15:restartNumberingAfterBreak="0">
+  <w:abstractNum w:abstractNumId="10" w15:restartNumberingAfterBreak="0">
     <w:nsid w:val="33BF7086"/>
     <w:multiLevelType w:val="hybridMultilevel"/>
     <w:tmpl w:val="C6E84F0E"/>
@@ -2743,10 +3292,10 @@
       </w:rPr>
     </w:lvl>
   </w:abstractNum>
-  <w:abstractNum w:abstractNumId="10" w15:restartNumberingAfterBreak="0">
+  <w:abstractNum w:abstractNumId="11" w15:restartNumberingAfterBreak="0">
     <w:nsid w:val="38037A9E"/>
     <w:multiLevelType w:val="hybridMultilevel"/>
-    <w:tmpl w:val="94528112"/>
+    <w:tmpl w:val="27DCA8B0"/>
     <w:lvl w:ilvl="0" w:tplc="04090001">
       <w:start w:val="1"/>
       <w:numFmt w:val="bullet"/>
@@ -2759,90 +3308,90 @@
         <w:rFonts w:ascii="Symbol" w:hAnsi="Symbol" w:hint="default"/>
       </w:rPr>
     </w:lvl>
-    <w:lvl w:ilvl="1" w:tplc="08090003" w:tentative="1">
-      <w:start w:val="1"/>
-      <w:numFmt w:val="bullet"/>
-      <w:lvlText w:val="o"/>
+    <w:lvl w:ilvl="1" w:tplc="0409000D">
+      <w:start w:val="1"/>
+      <w:numFmt w:val="bullet"/>
+      <w:lvlText w:val=""/>
       <w:lvlJc w:val="left"/>
       <w:pPr>
         <w:ind w:left="1800" w:hanging="360"/>
       </w:pPr>
       <w:rPr>
+        <w:rFonts w:ascii="Wingdings" w:hAnsi="Wingdings" w:hint="default"/>
+      </w:rPr>
+    </w:lvl>
+    <w:lvl w:ilvl="2" w:tplc="08090005" w:tentative="1">
+      <w:start w:val="1"/>
+      <w:numFmt w:val="bullet"/>
+      <w:lvlText w:val=""/>
+      <w:lvlJc w:val="left"/>
+      <w:pPr>
+        <w:ind w:left="2520" w:hanging="360"/>
+      </w:pPr>
+      <w:rPr>
+        <w:rFonts w:ascii="Wingdings" w:hAnsi="Wingdings" w:hint="default"/>
+      </w:rPr>
+    </w:lvl>
+    <w:lvl w:ilvl="3" w:tplc="08090001" w:tentative="1">
+      <w:start w:val="1"/>
+      <w:numFmt w:val="bullet"/>
+      <w:lvlText w:val=""/>
+      <w:lvlJc w:val="left"/>
+      <w:pPr>
+        <w:ind w:left="3240" w:hanging="360"/>
+      </w:pPr>
+      <w:rPr>
+        <w:rFonts w:ascii="Symbol" w:hAnsi="Symbol" w:hint="default"/>
+      </w:rPr>
+    </w:lvl>
+    <w:lvl w:ilvl="4" w:tplc="08090003" w:tentative="1">
+      <w:start w:val="1"/>
+      <w:numFmt w:val="bullet"/>
+      <w:lvlText w:val="o"/>
+      <w:lvlJc w:val="left"/>
+      <w:pPr>
+        <w:ind w:left="3960" w:hanging="360"/>
+      </w:pPr>
+      <w:rPr>
         <w:rFonts w:ascii="Courier New" w:hAnsi="Courier New" w:cs="Courier New" w:hint="default"/>
       </w:rPr>
     </w:lvl>
-    <w:lvl w:ilvl="2" w:tplc="08090005" w:tentative="1">
-      <w:start w:val="1"/>
-      <w:numFmt w:val="bullet"/>
-      <w:lvlText w:val=""/>
-      <w:lvlJc w:val="left"/>
-      <w:pPr>
-        <w:ind w:left="2520" w:hanging="360"/>
-      </w:pPr>
-      <w:rPr>
-        <w:rFonts w:ascii="Wingdings" w:hAnsi="Wingdings" w:hint="default"/>
-      </w:rPr>
-    </w:lvl>
-    <w:lvl w:ilvl="3" w:tplc="08090001" w:tentative="1">
-      <w:start w:val="1"/>
-      <w:numFmt w:val="bullet"/>
-      <w:lvlText w:val=""/>
-      <w:lvlJc w:val="left"/>
-      <w:pPr>
-        <w:ind w:left="3240" w:hanging="360"/>
-      </w:pPr>
-      <w:rPr>
-        <w:rFonts w:ascii="Symbol" w:hAnsi="Symbol" w:hint="default"/>
-      </w:rPr>
-    </w:lvl>
-    <w:lvl w:ilvl="4" w:tplc="08090003" w:tentative="1">
-      <w:start w:val="1"/>
-      <w:numFmt w:val="bullet"/>
-      <w:lvlText w:val="o"/>
-      <w:lvlJc w:val="left"/>
-      <w:pPr>
-        <w:ind w:left="3960" w:hanging="360"/>
+    <w:lvl w:ilvl="5" w:tplc="08090005" w:tentative="1">
+      <w:start w:val="1"/>
+      <w:numFmt w:val="bullet"/>
+      <w:lvlText w:val=""/>
+      <w:lvlJc w:val="left"/>
+      <w:pPr>
+        <w:ind w:left="4680" w:hanging="360"/>
+      </w:pPr>
+      <w:rPr>
+        <w:rFonts w:ascii="Wingdings" w:hAnsi="Wingdings" w:hint="default"/>
+      </w:rPr>
+    </w:lvl>
+    <w:lvl w:ilvl="6" w:tplc="08090001" w:tentative="1">
+      <w:start w:val="1"/>
+      <w:numFmt w:val="bullet"/>
+      <w:lvlText w:val=""/>
+      <w:lvlJc w:val="left"/>
+      <w:pPr>
+        <w:ind w:left="5400" w:hanging="360"/>
+      </w:pPr>
+      <w:rPr>
+        <w:rFonts w:ascii="Symbol" w:hAnsi="Symbol" w:hint="default"/>
+      </w:rPr>
+    </w:lvl>
+    <w:lvl w:ilvl="7" w:tplc="08090003" w:tentative="1">
+      <w:start w:val="1"/>
+      <w:numFmt w:val="bullet"/>
+      <w:lvlText w:val="o"/>
+      <w:lvlJc w:val="left"/>
+      <w:pPr>
+        <w:ind w:left="6120" w:hanging="360"/>
       </w:pPr>
       <w:rPr>
         <w:rFonts w:ascii="Courier New" w:hAnsi="Courier New" w:cs="Courier New" w:hint="default"/>
       </w:rPr>
     </w:lvl>
-    <w:lvl w:ilvl="5" w:tplc="08090005" w:tentative="1">
-      <w:start w:val="1"/>
-      <w:numFmt w:val="bullet"/>
-      <w:lvlText w:val=""/>
-      <w:lvlJc w:val="left"/>
-      <w:pPr>
-        <w:ind w:left="4680" w:hanging="360"/>
-      </w:pPr>
-      <w:rPr>
-        <w:rFonts w:ascii="Wingdings" w:hAnsi="Wingdings" w:hint="default"/>
-      </w:rPr>
-    </w:lvl>
-    <w:lvl w:ilvl="6" w:tplc="08090001" w:tentative="1">
-      <w:start w:val="1"/>
-      <w:numFmt w:val="bullet"/>
-      <w:lvlText w:val=""/>
-      <w:lvlJc w:val="left"/>
-      <w:pPr>
-        <w:ind w:left="5400" w:hanging="360"/>
-      </w:pPr>
-      <w:rPr>
-        <w:rFonts w:ascii="Symbol" w:hAnsi="Symbol" w:hint="default"/>
-      </w:rPr>
-    </w:lvl>
-    <w:lvl w:ilvl="7" w:tplc="08090003" w:tentative="1">
-      <w:start w:val="1"/>
-      <w:numFmt w:val="bullet"/>
-      <w:lvlText w:val="o"/>
-      <w:lvlJc w:val="left"/>
-      <w:pPr>
-        <w:ind w:left="6120" w:hanging="360"/>
-      </w:pPr>
-      <w:rPr>
-        <w:rFonts w:ascii="Courier New" w:hAnsi="Courier New" w:cs="Courier New" w:hint="default"/>
-      </w:rPr>
-    </w:lvl>
     <w:lvl w:ilvl="8" w:tplc="08090005" w:tentative="1">
       <w:start w:val="1"/>
       <w:numFmt w:val="bullet"/>
@@ -2856,7 +3405,7 @@
       </w:rPr>
     </w:lvl>
   </w:abstractNum>
-  <w:abstractNum w:abstractNumId="11" w15:restartNumberingAfterBreak="0">
+  <w:abstractNum w:abstractNumId="12" w15:restartNumberingAfterBreak="0">
     <w:nsid w:val="3AC00BB8"/>
     <w:multiLevelType w:val="hybridMultilevel"/>
     <w:tmpl w:val="6526C78E"/>
@@ -2996,7 +3545,7 @@
       </w:rPr>
     </w:lvl>
   </w:abstractNum>
-  <w:abstractNum w:abstractNumId="12" w15:restartNumberingAfterBreak="0">
+  <w:abstractNum w:abstractNumId="13" w15:restartNumberingAfterBreak="0">
     <w:nsid w:val="3C205370"/>
     <w:multiLevelType w:val="hybridMultilevel"/>
     <w:tmpl w:val="9086E184"/>
@@ -3136,7 +3685,7 @@
       </w:rPr>
     </w:lvl>
   </w:abstractNum>
-  <w:abstractNum w:abstractNumId="13" w15:restartNumberingAfterBreak="0">
+  <w:abstractNum w:abstractNumId="14" w15:restartNumberingAfterBreak="0">
     <w:nsid w:val="3CF07150"/>
     <w:multiLevelType w:val="hybridMultilevel"/>
     <w:tmpl w:val="6752278C"/>
@@ -3248,7 +3797,120 @@
       </w:rPr>
     </w:lvl>
   </w:abstractNum>
-  <w:abstractNum w:abstractNumId="14" w15:restartNumberingAfterBreak="0">
+  <w:abstractNum w:abstractNumId="15" w15:restartNumberingAfterBreak="0">
+    <w:nsid w:val="41D11F00"/>
+    <w:multiLevelType w:val="hybridMultilevel"/>
+    <w:tmpl w:val="1526D9AC"/>
+    <w:lvl w:ilvl="0" w:tplc="0409000D">
+      <w:start w:val="1"/>
+      <w:numFmt w:val="bullet"/>
+      <w:lvlText w:val=""/>
+      <w:lvlJc w:val="left"/>
+      <w:pPr>
+        <w:ind w:left="1080" w:hanging="360"/>
+      </w:pPr>
+      <w:rPr>
+        <w:rFonts w:ascii="Wingdings" w:hAnsi="Wingdings" w:hint="default"/>
+      </w:rPr>
+    </w:lvl>
+    <w:lvl w:ilvl="1" w:tplc="04020003" w:tentative="1">
+      <w:start w:val="1"/>
+      <w:numFmt w:val="bullet"/>
+      <w:lvlText w:val="o"/>
+      <w:lvlJc w:val="left"/>
+      <w:pPr>
+        <w:ind w:left="1800" w:hanging="360"/>
+      </w:pPr>
+      <w:rPr>
+        <w:rFonts w:ascii="Courier New" w:hAnsi="Courier New" w:cs="Courier New" w:hint="default"/>
+      </w:rPr>
+    </w:lvl>
+    <w:lvl w:ilvl="2" w:tplc="04020005" w:tentative="1">
+      <w:start w:val="1"/>
+      <w:numFmt w:val="bullet"/>
+      <w:lvlText w:val=""/>
+      <w:lvlJc w:val="left"/>
+      <w:pPr>
+        <w:ind w:left="2520" w:hanging="360"/>
+      </w:pPr>
+      <w:rPr>
+        <w:rFonts w:ascii="Wingdings" w:hAnsi="Wingdings" w:hint="default"/>
+      </w:rPr>
+    </w:lvl>
+    <w:lvl w:ilvl="3" w:tplc="04020001" w:tentative="1">
+      <w:start w:val="1"/>
+      <w:numFmt w:val="bullet"/>
+      <w:lvlText w:val=""/>
+      <w:lvlJc w:val="left"/>
+      <w:pPr>
+        <w:ind w:left="3240" w:hanging="360"/>
+      </w:pPr>
+      <w:rPr>
+        <w:rFonts w:ascii="Symbol" w:hAnsi="Symbol" w:hint="default"/>
+      </w:rPr>
+    </w:lvl>
+    <w:lvl w:ilvl="4" w:tplc="04020003" w:tentative="1">
+      <w:start w:val="1"/>
+      <w:numFmt w:val="bullet"/>
+      <w:lvlText w:val="o"/>
+      <w:lvlJc w:val="left"/>
+      <w:pPr>
+        <w:ind w:left="3960" w:hanging="360"/>
+      </w:pPr>
+      <w:rPr>
+        <w:rFonts w:ascii="Courier New" w:hAnsi="Courier New" w:cs="Courier New" w:hint="default"/>
+      </w:rPr>
+    </w:lvl>
+    <w:lvl w:ilvl="5" w:tplc="04020005" w:tentative="1">
+      <w:start w:val="1"/>
+      <w:numFmt w:val="bullet"/>
+      <w:lvlText w:val=""/>
+      <w:lvlJc w:val="left"/>
+      <w:pPr>
+        <w:ind w:left="4680" w:hanging="360"/>
+      </w:pPr>
+      <w:rPr>
+        <w:rFonts w:ascii="Wingdings" w:hAnsi="Wingdings" w:hint="default"/>
+      </w:rPr>
+    </w:lvl>
+    <w:lvl w:ilvl="6" w:tplc="04020001" w:tentative="1">
+      <w:start w:val="1"/>
+      <w:numFmt w:val="bullet"/>
+      <w:lvlText w:val=""/>
+      <w:lvlJc w:val="left"/>
+      <w:pPr>
+        <w:ind w:left="5400" w:hanging="360"/>
+      </w:pPr>
+      <w:rPr>
+        <w:rFonts w:ascii="Symbol" w:hAnsi="Symbol" w:hint="default"/>
+      </w:rPr>
+    </w:lvl>
+    <w:lvl w:ilvl="7" w:tplc="04020003" w:tentative="1">
+      <w:start w:val="1"/>
+      <w:numFmt w:val="bullet"/>
+      <w:lvlText w:val="o"/>
+      <w:lvlJc w:val="left"/>
+      <w:pPr>
+        <w:ind w:left="6120" w:hanging="360"/>
+      </w:pPr>
+      <w:rPr>
+        <w:rFonts w:ascii="Courier New" w:hAnsi="Courier New" w:cs="Courier New" w:hint="default"/>
+      </w:rPr>
+    </w:lvl>
+    <w:lvl w:ilvl="8" w:tplc="04020005" w:tentative="1">
+      <w:start w:val="1"/>
+      <w:numFmt w:val="bullet"/>
+      <w:lvlText w:val=""/>
+      <w:lvlJc w:val="left"/>
+      <w:pPr>
+        <w:ind w:left="6840" w:hanging="360"/>
+      </w:pPr>
+      <w:rPr>
+        <w:rFonts w:ascii="Wingdings" w:hAnsi="Wingdings" w:hint="default"/>
+      </w:rPr>
+    </w:lvl>
+  </w:abstractNum>
+  <w:abstractNum w:abstractNumId="16" w15:restartNumberingAfterBreak="0">
     <w:nsid w:val="47B23E96"/>
     <w:multiLevelType w:val="hybridMultilevel"/>
     <w:tmpl w:val="A4668640"/>
@@ -3361,7 +4023,7 @@
       </w:rPr>
     </w:lvl>
   </w:abstractNum>
-  <w:abstractNum w:abstractNumId="15" w15:restartNumberingAfterBreak="0">
+  <w:abstractNum w:abstractNumId="17" w15:restartNumberingAfterBreak="0">
     <w:nsid w:val="4C872BE3"/>
     <w:multiLevelType w:val="hybridMultilevel"/>
     <w:tmpl w:val="AA724652"/>
@@ -3501,7 +4163,7 @@
       </w:rPr>
     </w:lvl>
   </w:abstractNum>
-  <w:abstractNum w:abstractNumId="16" w15:restartNumberingAfterBreak="0">
+  <w:abstractNum w:abstractNumId="18" w15:restartNumberingAfterBreak="0">
     <w:nsid w:val="4F3C7F22"/>
     <w:multiLevelType w:val="hybridMultilevel"/>
     <w:tmpl w:val="FEBC02B6"/>
@@ -3614,7 +4276,120 @@
       </w:rPr>
     </w:lvl>
   </w:abstractNum>
-  <w:abstractNum w:abstractNumId="17" w15:restartNumberingAfterBreak="0">
+  <w:abstractNum w:abstractNumId="19" w15:restartNumberingAfterBreak="0">
+    <w:nsid w:val="53940E56"/>
+    <w:multiLevelType w:val="hybridMultilevel"/>
+    <w:tmpl w:val="75A23B92"/>
+    <w:lvl w:ilvl="0" w:tplc="04020001">
+      <w:start w:val="1"/>
+      <w:numFmt w:val="bullet"/>
+      <w:lvlText w:val=""/>
+      <w:lvlJc w:val="left"/>
+      <w:pPr>
+        <w:ind w:left="1069" w:hanging="360"/>
+      </w:pPr>
+      <w:rPr>
+        <w:rFonts w:ascii="Symbol" w:hAnsi="Symbol" w:hint="default"/>
+      </w:rPr>
+    </w:lvl>
+    <w:lvl w:ilvl="1" w:tplc="04020003" w:tentative="1">
+      <w:start w:val="1"/>
+      <w:numFmt w:val="bullet"/>
+      <w:lvlText w:val="o"/>
+      <w:lvlJc w:val="left"/>
+      <w:pPr>
+        <w:ind w:left="1789" w:hanging="360"/>
+      </w:pPr>
+      <w:rPr>
+        <w:rFonts w:ascii="Courier New" w:hAnsi="Courier New" w:cs="Courier New" w:hint="default"/>
+      </w:rPr>
+    </w:lvl>
+    <w:lvl w:ilvl="2" w:tplc="04020005" w:tentative="1">
+      <w:start w:val="1"/>
+      <w:numFmt w:val="bullet"/>
+      <w:lvlText w:val=""/>
+      <w:lvlJc w:val="left"/>
+      <w:pPr>
+        <w:ind w:left="2509" w:hanging="360"/>
+      </w:pPr>
+      <w:rPr>
+        <w:rFonts w:ascii="Wingdings" w:hAnsi="Wingdings" w:hint="default"/>
+      </w:rPr>
+    </w:lvl>
+    <w:lvl w:ilvl="3" w:tplc="04020001" w:tentative="1">
+      <w:start w:val="1"/>
+      <w:numFmt w:val="bullet"/>
+      <w:lvlText w:val=""/>
+      <w:lvlJc w:val="left"/>
+      <w:pPr>
+        <w:ind w:left="3229" w:hanging="360"/>
+      </w:pPr>
+      <w:rPr>
+        <w:rFonts w:ascii="Symbol" w:hAnsi="Symbol" w:hint="default"/>
+      </w:rPr>
+    </w:lvl>
+    <w:lvl w:ilvl="4" w:tplc="04020003" w:tentative="1">
+      <w:start w:val="1"/>
+      <w:numFmt w:val="bullet"/>
+      <w:lvlText w:val="o"/>
+      <w:lvlJc w:val="left"/>
+      <w:pPr>
+        <w:ind w:left="3949" w:hanging="360"/>
+      </w:pPr>
+      <w:rPr>
+        <w:rFonts w:ascii="Courier New" w:hAnsi="Courier New" w:cs="Courier New" w:hint="default"/>
+      </w:rPr>
+    </w:lvl>
+    <w:lvl w:ilvl="5" w:tplc="04020005" w:tentative="1">
+      <w:start w:val="1"/>
+      <w:numFmt w:val="bullet"/>
+      <w:lvlText w:val=""/>
+      <w:lvlJc w:val="left"/>
+      <w:pPr>
+        <w:ind w:left="4669" w:hanging="360"/>
+      </w:pPr>
+      <w:rPr>
+        <w:rFonts w:ascii="Wingdings" w:hAnsi="Wingdings" w:hint="default"/>
+      </w:rPr>
+    </w:lvl>
+    <w:lvl w:ilvl="6" w:tplc="04020001" w:tentative="1">
+      <w:start w:val="1"/>
+      <w:numFmt w:val="bullet"/>
+      <w:lvlText w:val=""/>
+      <w:lvlJc w:val="left"/>
+      <w:pPr>
+        <w:ind w:left="5389" w:hanging="360"/>
+      </w:pPr>
+      <w:rPr>
+        <w:rFonts w:ascii="Symbol" w:hAnsi="Symbol" w:hint="default"/>
+      </w:rPr>
+    </w:lvl>
+    <w:lvl w:ilvl="7" w:tplc="04020003" w:tentative="1">
+      <w:start w:val="1"/>
+      <w:numFmt w:val="bullet"/>
+      <w:lvlText w:val="o"/>
+      <w:lvlJc w:val="left"/>
+      <w:pPr>
+        <w:ind w:left="6109" w:hanging="360"/>
+      </w:pPr>
+      <w:rPr>
+        <w:rFonts w:ascii="Courier New" w:hAnsi="Courier New" w:cs="Courier New" w:hint="default"/>
+      </w:rPr>
+    </w:lvl>
+    <w:lvl w:ilvl="8" w:tplc="04020005" w:tentative="1">
+      <w:start w:val="1"/>
+      <w:numFmt w:val="bullet"/>
+      <w:lvlText w:val=""/>
+      <w:lvlJc w:val="left"/>
+      <w:pPr>
+        <w:ind w:left="6829" w:hanging="360"/>
+      </w:pPr>
+      <w:rPr>
+        <w:rFonts w:ascii="Wingdings" w:hAnsi="Wingdings" w:hint="default"/>
+      </w:rPr>
+    </w:lvl>
+  </w:abstractNum>
+  <w:abstractNum w:abstractNumId="20" w15:restartNumberingAfterBreak="0">
     <w:nsid w:val="557A6914"/>
     <w:multiLevelType w:val="hybridMultilevel"/>
     <w:tmpl w:val="FFE45C50"/>
@@ -3727,7 +4502,7 @@
       </w:rPr>
     </w:lvl>
   </w:abstractNum>
-  <w:abstractNum w:abstractNumId="18" w15:restartNumberingAfterBreak="0">
+  <w:abstractNum w:abstractNumId="21" w15:restartNumberingAfterBreak="0">
     <w:nsid w:val="56431325"/>
     <w:multiLevelType w:val="hybridMultilevel"/>
     <w:tmpl w:val="02C82184"/>
@@ -3839,7 +4614,7 @@
       </w:rPr>
     </w:lvl>
   </w:abstractNum>
-  <w:abstractNum w:abstractNumId="19" w15:restartNumberingAfterBreak="0">
+  <w:abstractNum w:abstractNumId="22" w15:restartNumberingAfterBreak="0">
     <w:nsid w:val="647E0BD3"/>
     <w:multiLevelType w:val="hybridMultilevel"/>
     <w:tmpl w:val="B9545310"/>
@@ -3979,7 +4754,7 @@
       </w:rPr>
     </w:lvl>
   </w:abstractNum>
-  <w:abstractNum w:abstractNumId="20" w15:restartNumberingAfterBreak="0">
+  <w:abstractNum w:abstractNumId="23" w15:restartNumberingAfterBreak="0">
     <w:nsid w:val="662861D9"/>
     <w:multiLevelType w:val="hybridMultilevel"/>
     <w:tmpl w:val="3C1AF98C"/>
@@ -4092,7 +4867,7 @@
       </w:rPr>
     </w:lvl>
   </w:abstractNum>
-  <w:abstractNum w:abstractNumId="21" w15:restartNumberingAfterBreak="0">
+  <w:abstractNum w:abstractNumId="24" w15:restartNumberingAfterBreak="0">
     <w:nsid w:val="67574A8C"/>
     <w:multiLevelType w:val="hybridMultilevel"/>
     <w:tmpl w:val="5694CE5E"/>
@@ -4204,7 +4979,7 @@
       </w:rPr>
     </w:lvl>
   </w:abstractNum>
-  <w:abstractNum w:abstractNumId="22" w15:restartNumberingAfterBreak="0">
+  <w:abstractNum w:abstractNumId="25" w15:restartNumberingAfterBreak="0">
     <w:nsid w:val="689151DF"/>
     <w:multiLevelType w:val="hybridMultilevel"/>
     <w:tmpl w:val="2E5AC30E"/>
@@ -4317,7 +5092,7 @@
       </w:rPr>
     </w:lvl>
   </w:abstractNum>
-  <w:abstractNum w:abstractNumId="23" w15:restartNumberingAfterBreak="0">
+  <w:abstractNum w:abstractNumId="26" w15:restartNumberingAfterBreak="0">
     <w:nsid w:val="6A411882"/>
     <w:multiLevelType w:val="hybridMultilevel"/>
     <w:tmpl w:val="DBBC7666"/>
@@ -4430,7 +5205,7 @@
       </w:rPr>
     </w:lvl>
   </w:abstractNum>
-  <w:abstractNum w:abstractNumId="24" w15:restartNumberingAfterBreak="0">
+  <w:abstractNum w:abstractNumId="27" w15:restartNumberingAfterBreak="0">
     <w:nsid w:val="6E4E7001"/>
     <w:multiLevelType w:val="hybridMultilevel"/>
     <w:tmpl w:val="FDCC047A"/>
@@ -4542,7 +5317,7 @@
       </w:rPr>
     </w:lvl>
   </w:abstractNum>
-  <w:abstractNum w:abstractNumId="25" w15:restartNumberingAfterBreak="0">
+  <w:abstractNum w:abstractNumId="28" w15:restartNumberingAfterBreak="0">
     <w:nsid w:val="75AD4653"/>
     <w:multiLevelType w:val="hybridMultilevel"/>
     <w:tmpl w:val="3662B80A"/>
@@ -4682,7 +5457,7 @@
       </w:rPr>
     </w:lvl>
   </w:abstractNum>
-  <w:abstractNum w:abstractNumId="26" w15:restartNumberingAfterBreak="0">
+  <w:abstractNum w:abstractNumId="29" w15:restartNumberingAfterBreak="0">
     <w:nsid w:val="7C2A3240"/>
     <w:multiLevelType w:val="hybridMultilevel"/>
     <w:tmpl w:val="61267B00"/>
@@ -4795,7 +5570,7 @@
       </w:rPr>
     </w:lvl>
   </w:abstractNum>
-  <w:abstractNum w:abstractNumId="27" w15:restartNumberingAfterBreak="0">
+  <w:abstractNum w:abstractNumId="30" w15:restartNumberingAfterBreak="0">
     <w:nsid w:val="7F604887"/>
     <w:multiLevelType w:val="hybridMultilevel"/>
     <w:tmpl w:val="49F0D69E"/>
@@ -4909,88 +5684,97 @@
     </w:lvl>
   </w:abstractNum>
   <w:num w:numId="1">
+    <w:abstractNumId w:val="29"/>
+  </w:num>
+  <w:num w:numId="2">
+    <w:abstractNumId w:val="7"/>
+  </w:num>
+  <w:num w:numId="3">
     <w:abstractNumId w:val="26"/>
   </w:num>
-  <w:num w:numId="2">
-    <w:abstractNumId w:val="6"/>
-  </w:num>
-  <w:num w:numId="3">
-    <w:abstractNumId w:val="23"/>
-  </w:num>
   <w:num w:numId="4">
-    <w:abstractNumId w:val="15"/>
+    <w:abstractNumId w:val="17"/>
   </w:num>
   <w:num w:numId="5">
-    <w:abstractNumId w:val="14"/>
+    <w:abstractNumId w:val="16"/>
   </w:num>
   <w:num w:numId="6">
-    <w:abstractNumId w:val="17"/>
+    <w:abstractNumId w:val="20"/>
   </w:num>
   <w:num w:numId="7">
-    <w:abstractNumId w:val="12"/>
+    <w:abstractNumId w:val="13"/>
   </w:num>
   <w:num w:numId="8">
     <w:abstractNumId w:val="1"/>
   </w:num>
   <w:num w:numId="9">
-    <w:abstractNumId w:val="9"/>
+    <w:abstractNumId w:val="10"/>
   </w:num>
   <w:num w:numId="10">
     <w:abstractNumId w:val="3"/>
   </w:num>
   <w:num w:numId="11">
-    <w:abstractNumId w:val="11"/>
+    <w:abstractNumId w:val="12"/>
   </w:num>
   <w:num w:numId="12">
-    <w:abstractNumId w:val="25"/>
+    <w:abstractNumId w:val="28"/>
   </w:num>
   <w:num w:numId="13">
-    <w:abstractNumId w:val="7"/>
+    <w:abstractNumId w:val="8"/>
   </w:num>
   <w:num w:numId="14">
-    <w:abstractNumId w:val="27"/>
+    <w:abstractNumId w:val="30"/>
   </w:num>
   <w:num w:numId="15">
     <w:abstractNumId w:val="2"/>
   </w:num>
   <w:num w:numId="16">
-    <w:abstractNumId w:val="19"/>
+    <w:abstractNumId w:val="22"/>
   </w:num>
   <w:num w:numId="17">
-    <w:abstractNumId w:val="22"/>
+    <w:abstractNumId w:val="25"/>
   </w:num>
   <w:num w:numId="18">
-    <w:abstractNumId w:val="16"/>
+    <w:abstractNumId w:val="18"/>
   </w:num>
   <w:num w:numId="19">
-    <w:abstractNumId w:val="20"/>
+    <w:abstractNumId w:val="23"/>
   </w:num>
   <w:num w:numId="20">
-    <w:abstractNumId w:val="5"/>
+    <w:abstractNumId w:val="6"/>
   </w:num>
   <w:num w:numId="21">
-    <w:abstractNumId w:val="8"/>
+    <w:abstractNumId w:val="9"/>
   </w:num>
   <w:num w:numId="22">
     <w:abstractNumId w:val="0"/>
   </w:num>
   <w:num w:numId="23">
-    <w:abstractNumId w:val="21"/>
+    <w:abstractNumId w:val="24"/>
   </w:num>
   <w:num w:numId="24">
-    <w:abstractNumId w:val="13"/>
+    <w:abstractNumId w:val="14"/>
   </w:num>
   <w:num w:numId="25">
-    <w:abstractNumId w:val="10"/>
+    <w:abstractNumId w:val="11"/>
   </w:num>
   <w:num w:numId="26">
-    <w:abstractNumId w:val="24"/>
+    <w:abstractNumId w:val="27"/>
   </w:num>
   <w:num w:numId="27">
     <w:abstractNumId w:val="4"/>
   </w:num>
   <w:num w:numId="28">
-    <w:abstractNumId w:val="18"/>
+    <w:abstractNumId w:val="21"/>
+  </w:num>
+  <w:num w:numId="29">
+    <w:abstractNumId w:val="15"/>
+  </w:num>
+  <w:num w:numId="30">
+    <w:abstractNumId w:val="5"/>
+  </w:num>
+  <w:num w:numId="31">
+    <w:abstractNumId w:val="19"/>
   </w:num>
 </w:numbering>
 </file>
@@ -5012,7 +5796,7 @@
       </w:pPr>
     </w:pPrDefault>
   </w:docDefaults>
-  <w:latentStyles w:defLockedState="0" w:defUIPriority="99" w:defSemiHidden="0" w:defUnhideWhenUsed="0" w:defQFormat="0" w:count="372">
+  <w:latentStyles w:defLockedState="0" w:defUIPriority="99" w:defSemiHidden="0" w:defUnhideWhenUsed="0" w:defQFormat="0" w:count="373">
     <w:lsdException w:name="Normal" w:locked="1" w:uiPriority="0" w:qFormat="1"/>
     <w:lsdException w:name="heading 1" w:locked="1" w:uiPriority="0" w:qFormat="1"/>
     <w:lsdException w:name="heading 2" w:locked="1" w:semiHidden="1" w:uiPriority="0" w:unhideWhenUsed="1" w:qFormat="1"/>
@@ -5118,7 +5902,6 @@
     <w:lsdException w:name="HTML Sample" w:semiHidden="1" w:unhideWhenUsed="1"/>
     <w:lsdException w:name="HTML Typewriter" w:semiHidden="1" w:unhideWhenUsed="1"/>
     <w:lsdException w:name="HTML Variable" w:semiHidden="1" w:unhideWhenUsed="1"/>
-    <w:lsdException w:name="Normal Table" w:semiHidden="1" w:unhideWhenUsed="1"/>
     <w:lsdException w:name="annotation subject" w:semiHidden="1" w:unhideWhenUsed="1"/>
     <w:lsdException w:name="No List" w:semiHidden="1" w:unhideWhenUsed="1"/>
     <w:lsdException w:name="Outline List 1" w:semiHidden="1" w:unhideWhenUsed="1"/>
@@ -5165,10 +5948,8 @@
     <w:lsdException w:name="Table Subtle 2" w:semiHidden="1" w:unhideWhenUsed="1"/>
     <w:lsdException w:name="Table Web 1" w:semiHidden="1" w:unhideWhenUsed="1"/>
     <w:lsdException w:name="Table Web 2" w:semiHidden="1" w:unhideWhenUsed="1"/>
-    <w:lsdException w:name="Table Web 3" w:semiHidden="1" w:unhideWhenUsed="1"/>
     <w:lsdException w:name="Balloon Text" w:semiHidden="1" w:unhideWhenUsed="1"/>
     <w:lsdException w:name="Table Grid" w:locked="1" w:uiPriority="0"/>
-    <w:lsdException w:name="Table Theme" w:semiHidden="1" w:unhideWhenUsed="1"/>
     <w:lsdException w:name="Placeholder Text" w:semiHidden="1"/>
     <w:lsdException w:name="No Spacing" w:uiPriority="1" w:qFormat="1"/>
     <w:lsdException w:name="Light Shading" w:uiPriority="60"/>
@@ -5385,6 +6166,7 @@
     <w:lsdException w:name="List Table 6 Colorful Accent 6" w:uiPriority="51"/>
     <w:lsdException w:name="List Table 7 Colorful Accent 6" w:uiPriority="52"/>
     <w:lsdException w:name="Mention" w:semiHidden="1" w:unhideWhenUsed="1"/>
+    <w:lsdException w:name="Smart Hyperlink" w:semiHidden="1" w:unhideWhenUsed="1"/>
   </w:latentStyles>
   <w:style w:type="paragraph" w:default="1" w:styleId="Normal">
     <w:name w:val="Normal"/>

</xml_diff>